<commit_message>
beefed things up a bit
</commit_message>
<xml_diff>
--- a/bin/jimiSmootResume.docx
+++ b/bin/jimiSmootResume.docx
@@ -595,7 +595,7 @@
     </w:lvl>
   </w:abstractNum>
   <w:abstractNum w:abstractNumId="990">
-    <w:nsid w:val="8ea8f44e"/>
+    <w:nsid w:val="726732f8"/>
     <w:multiLevelType w:val="multilevel"/>
     <w:lvl w:ilvl="0">
       <w:numFmt w:val="bullet"/>
@@ -676,7 +676,7 @@
     </w:lvl>
   </w:abstractNum>
   <w:abstractNum w:abstractNumId="991">
-    <w:nsid w:val="bcb43ec8"/>
+    <w:nsid w:val="152a2eac"/>
     <w:multiLevelType w:val="multilevel"/>
     <w:lvl w:ilvl="0">
       <w:numFmt w:val="bullet"/>

</xml_diff>

<commit_message>
cleaned up the readme
</commit_message>
<xml_diff>
--- a/bin/jimiSmootResume.docx
+++ b/bin/jimiSmootResume.docx
@@ -616,7 +616,7 @@
     </w:lvl>
   </w:abstractNum>
   <w:abstractNum w:abstractNumId="990">
-    <w:nsid w:val="5625ec57"/>
+    <w:nsid w:val="5d14db97"/>
     <w:multiLevelType w:val="multilevel"/>
     <w:lvl w:ilvl="0">
       <w:numFmt w:val="bullet"/>
@@ -697,7 +697,7 @@
     </w:lvl>
   </w:abstractNum>
   <w:abstractNum w:abstractNumId="991">
-    <w:nsid w:val="197c3f2a"/>
+    <w:nsid w:val="2db3ff24"/>
     <w:multiLevelType w:val="multilevel"/>
     <w:lvl w:ilvl="0">
       <w:numFmt w:val="bullet"/>

</xml_diff>